<commit_message>
NT - changed security question
</commit_message>
<xml_diff>
--- a/task2/Everlytic Developer Assessment.docx
+++ b/task2/Everlytic Developer Assessment.docx
@@ -1174,8 +1174,13 @@
         <w:pStyle w:val="Heading3"/>
       </w:pPr>
       <w:r>
-        <w:t>What is wrong with the following code</w:t>
+        <w:t xml:space="preserve">What </w:t>
       </w:r>
+      <w:r>
+        <w:t>security issue is prevalent in the code below</w:t>
+      </w:r>
+      <w:bookmarkStart w:id="0" w:name="_GoBack"/>
+      <w:bookmarkEnd w:id="0"/>
       <w:r>
         <w:t xml:space="preserve"> and how would you fix it?</w:t>
       </w:r>
@@ -1334,8 +1339,6 @@
         <w:br/>
         <w:t>?&gt;</w:t>
       </w:r>
-      <w:bookmarkStart w:id="0" w:name="_GoBack"/>
-      <w:bookmarkEnd w:id="0"/>
       <w:r>
         <w:rPr>
           <w:rFonts w:ascii="Courier New" w:hAnsi="Courier New" w:cs="Courier New"/>
@@ -27640,6 +27643,7 @@
     <w:rsidRoot w:val="00C82CFB"/>
     <w:rsid w:val="000470AB"/>
     <w:rsid w:val="00146039"/>
+    <w:rsid w:val="00236B08"/>
     <w:rsid w:val="004557B4"/>
     <w:rsid w:val="006048D8"/>
     <w:rsid w:val="006B317F"/>

</xml_diff>

<commit_message>
Complete task2/Everlytic Developer Assessment.docx
</commit_message>
<xml_diff>
--- a/task2/Everlytic Developer Assessment.docx
+++ b/task2/Everlytic Developer Assessment.docx
@@ -178,7 +178,7 @@
         <w:tblInd w:w="0" w:type="dxa"/>
         <w:tblCellMar>
           <w:top w:w="0" w:type="dxa"/>
-          <w:left w:w="113" w:type="dxa"/>
+          <w:left w:w="118" w:type="dxa"/>
           <w:bottom w:w="0" w:type="dxa"/>
           <w:right w:w="108" w:type="dxa"/>
         </w:tblCellMar>
@@ -356,7 +356,7 @@
         <w:tblInd w:w="0" w:type="dxa"/>
         <w:tblCellMar>
           <w:top w:w="0" w:type="dxa"/>
-          <w:left w:w="113" w:type="dxa"/>
+          <w:left w:w="118" w:type="dxa"/>
           <w:bottom w:w="0" w:type="dxa"/>
           <w:right w:w="108" w:type="dxa"/>
         </w:tblCellMar>
@@ -475,7 +475,7 @@
         <w:tblInd w:w="0" w:type="dxa"/>
         <w:tblCellMar>
           <w:top w:w="0" w:type="dxa"/>
-          <w:left w:w="113" w:type="dxa"/>
+          <w:left w:w="118" w:type="dxa"/>
           <w:bottom w:w="0" w:type="dxa"/>
           <w:right w:w="108" w:type="dxa"/>
         </w:tblCellMar>
@@ -583,7 +583,7 @@
         <w:tblInd w:w="0" w:type="dxa"/>
         <w:tblCellMar>
           <w:top w:w="0" w:type="dxa"/>
-          <w:left w:w="113" w:type="dxa"/>
+          <w:left w:w="118" w:type="dxa"/>
           <w:bottom w:w="0" w:type="dxa"/>
           <w:right w:w="108" w:type="dxa"/>
         </w:tblCellMar>
@@ -613,11 +613,7 @@
             </w:pPr>
             <w:r>
               <w:rPr/>
-              <w:t xml:space="preserve">This error occurs when anything is sent before you send HTTP headers, such as accidental white space at the beginning or end of a file, </w:t>
-            </w:r>
-            <w:r>
-              <w:rPr/>
-              <w:t>as such you can omit the closing php tag as it’s not really required.</w:t>
+              <w:t>This error occurs when anything is sent before you send HTTP headers, such as accidental white space at the beginning or end of a file, as such you can omit the closing php tag as it’s not really required.</w:t>
             </w:r>
           </w:p>
         </w:tc>
@@ -727,7 +723,7 @@
         <w:tblInd w:w="0" w:type="dxa"/>
         <w:tblCellMar>
           <w:top w:w="0" w:type="dxa"/>
-          <w:left w:w="113" w:type="dxa"/>
+          <w:left w:w="118" w:type="dxa"/>
           <w:bottom w:w="0" w:type="dxa"/>
           <w:right w:w="108" w:type="dxa"/>
         </w:tblCellMar>
@@ -833,13 +829,14 @@
         <w:rPr>
           <w:rFonts w:ascii="Courier New" w:hAnsi="Courier New" w:eastAsia="" w:cs="Courier New" w:eastAsiaTheme="majorEastAsia"/>
           <w:b w:val="false"/>
+          <w:b w:val="false"/>
           <w:color w:val="auto" w:themeShade="7f"/>
           <w:sz w:val="20"/>
         </w:rPr>
       </w:pPr>
       <w:r>
         <w:rPr>
-          <w:rFonts w:eastAsia="" w:cs="Courier New" w:eastAsiaTheme="majorEastAsia" w:ascii="Courier New" w:hAnsi="Courier New"/>
+          <w:rFonts w:eastAsia="" w:cs="Courier New" w:ascii="Courier New" w:hAnsi="Courier New" w:eastAsiaTheme="majorEastAsia"/>
           <w:b w:val="false"/>
           <w:color w:val="auto" w:themeShade="7f"/>
           <w:sz w:val="20"/>
@@ -854,13 +851,14 @@
         <w:rPr>
           <w:rFonts w:ascii="Courier New" w:hAnsi="Courier New" w:eastAsia="" w:cs="Courier New" w:eastAsiaTheme="majorEastAsia"/>
           <w:b w:val="false"/>
+          <w:b w:val="false"/>
           <w:color w:val="auto" w:themeShade="7f"/>
           <w:sz w:val="20"/>
         </w:rPr>
       </w:pPr>
       <w:r>
         <w:rPr>
-          <w:rFonts w:eastAsia="" w:cs="Courier New" w:eastAsiaTheme="majorEastAsia" w:ascii="Courier New" w:hAnsi="Courier New"/>
+          <w:rFonts w:eastAsia="" w:cs="Courier New" w:ascii="Courier New" w:hAnsi="Courier New" w:eastAsiaTheme="majorEastAsia"/>
           <w:b w:val="false"/>
           <w:color w:val="auto" w:themeShade="7f"/>
           <w:sz w:val="20"/>
@@ -875,13 +873,14 @@
         <w:rPr>
           <w:rFonts w:ascii="Courier New" w:hAnsi="Courier New" w:eastAsia="" w:cs="Courier New" w:eastAsiaTheme="majorEastAsia"/>
           <w:b w:val="false"/>
+          <w:b w:val="false"/>
           <w:color w:val="auto" w:themeShade="7f"/>
           <w:sz w:val="20"/>
         </w:rPr>
       </w:pPr>
       <w:r>
         <w:rPr>
-          <w:rFonts w:eastAsia="" w:cs="Courier New" w:eastAsiaTheme="majorEastAsia" w:ascii="Courier New" w:hAnsi="Courier New"/>
+          <w:rFonts w:eastAsia="" w:cs="Courier New" w:ascii="Courier New" w:hAnsi="Courier New" w:eastAsiaTheme="majorEastAsia"/>
           <w:b w:val="false"/>
           <w:color w:val="auto" w:themeShade="7f"/>
           <w:sz w:val="20"/>
@@ -897,13 +896,14 @@
         <w:rPr>
           <w:rFonts w:ascii="Courier New" w:hAnsi="Courier New" w:eastAsia="" w:cs="Courier New" w:eastAsiaTheme="majorEastAsia"/>
           <w:b w:val="false"/>
+          <w:b w:val="false"/>
           <w:color w:val="auto" w:themeShade="7f"/>
           <w:sz w:val="20"/>
         </w:rPr>
       </w:pPr>
       <w:r>
         <w:rPr>
-          <w:rFonts w:eastAsia="" w:cs="Courier New" w:eastAsiaTheme="majorEastAsia" w:ascii="Courier New" w:hAnsi="Courier New"/>
+          <w:rFonts w:eastAsia="" w:cs="Courier New" w:ascii="Courier New" w:hAnsi="Courier New" w:eastAsiaTheme="majorEastAsia"/>
           <w:b w:val="false"/>
           <w:color w:val="auto" w:themeShade="7f"/>
           <w:sz w:val="20"/>
@@ -937,13 +937,14 @@
         <w:rPr>
           <w:rFonts w:ascii="Courier New" w:hAnsi="Courier New" w:eastAsia="" w:cs="Courier New" w:eastAsiaTheme="majorEastAsia"/>
           <w:b w:val="false"/>
+          <w:b w:val="false"/>
           <w:color w:val="auto" w:themeShade="7f"/>
           <w:sz w:val="20"/>
         </w:rPr>
       </w:pPr>
       <w:r>
         <w:rPr>
-          <w:rFonts w:eastAsia="" w:cs="Courier New" w:eastAsiaTheme="majorEastAsia" w:ascii="Courier New" w:hAnsi="Courier New"/>
+          <w:rFonts w:eastAsia="" w:cs="Courier New" w:ascii="Courier New" w:hAnsi="Courier New" w:eastAsiaTheme="majorEastAsia"/>
           <w:b w:val="false"/>
           <w:color w:val="auto" w:themeShade="7f"/>
           <w:sz w:val="20"/>
@@ -964,7 +965,7 @@
       </w:pPr>
       <w:r>
         <w:rPr>
-          <w:rFonts w:eastAsia="" w:cs="Courier New" w:eastAsiaTheme="majorEastAsia" w:ascii="Courier New" w:hAnsi="Courier New"/>
+          <w:rFonts w:eastAsia="" w:cs="Courier New" w:ascii="Courier New" w:hAnsi="Courier New" w:eastAsiaTheme="majorEastAsia"/>
           <w:b w:val="false"/>
           <w:color w:val="auto" w:themeShade="7f"/>
           <w:sz w:val="20"/>
@@ -981,13 +982,14 @@
         <w:rPr>
           <w:rFonts w:ascii="Courier New" w:hAnsi="Courier New" w:eastAsia="" w:cs="Courier New" w:eastAsiaTheme="majorEastAsia"/>
           <w:b w:val="false"/>
+          <w:b w:val="false"/>
           <w:color w:val="auto" w:themeShade="7f"/>
           <w:sz w:val="20"/>
         </w:rPr>
       </w:pPr>
       <w:r>
         <w:rPr>
-          <w:rFonts w:eastAsia="" w:cs="Courier New" w:eastAsiaTheme="majorEastAsia" w:ascii="Courier New" w:hAnsi="Courier New"/>
+          <w:rFonts w:eastAsia="" w:cs="Courier New" w:ascii="Courier New" w:hAnsi="Courier New" w:eastAsiaTheme="majorEastAsia"/>
           <w:b w:val="false"/>
           <w:color w:val="auto" w:themeShade="7f"/>
           <w:sz w:val="20"/>
@@ -1004,13 +1006,14 @@
         <w:rPr>
           <w:rFonts w:ascii="Courier New" w:hAnsi="Courier New" w:eastAsia="" w:cs="Courier New" w:eastAsiaTheme="majorEastAsia"/>
           <w:b w:val="false"/>
+          <w:b w:val="false"/>
           <w:color w:val="auto" w:themeShade="7f"/>
           <w:sz w:val="20"/>
         </w:rPr>
       </w:pPr>
       <w:r>
         <w:rPr>
-          <w:rFonts w:eastAsia="" w:cs="Courier New" w:eastAsiaTheme="majorEastAsia" w:ascii="Courier New" w:hAnsi="Courier New"/>
+          <w:rFonts w:eastAsia="" w:cs="Courier New" w:ascii="Courier New" w:hAnsi="Courier New" w:eastAsiaTheme="majorEastAsia"/>
           <w:b w:val="false"/>
           <w:color w:val="auto" w:themeShade="7f"/>
           <w:sz w:val="20"/>
@@ -1027,13 +1030,14 @@
         <w:rPr>
           <w:rFonts w:ascii="Courier New" w:hAnsi="Courier New" w:eastAsia="" w:cs="Courier New" w:eastAsiaTheme="majorEastAsia"/>
           <w:b w:val="false"/>
+          <w:b w:val="false"/>
           <w:color w:val="auto" w:themeShade="7f"/>
           <w:sz w:val="20"/>
         </w:rPr>
       </w:pPr>
       <w:r>
         <w:rPr>
-          <w:rFonts w:eastAsia="" w:cs="Courier New" w:eastAsiaTheme="majorEastAsia" w:ascii="Courier New" w:hAnsi="Courier New"/>
+          <w:rFonts w:eastAsia="" w:cs="Courier New" w:ascii="Courier New" w:hAnsi="Courier New" w:eastAsiaTheme="majorEastAsia"/>
           <w:b w:val="false"/>
           <w:color w:val="auto" w:themeShade="7f"/>
           <w:sz w:val="20"/>
@@ -1067,13 +1071,14 @@
         <w:rPr>
           <w:rFonts w:ascii="Courier New" w:hAnsi="Courier New" w:eastAsia="" w:cs="Courier New" w:eastAsiaTheme="majorEastAsia"/>
           <w:b w:val="false"/>
+          <w:b w:val="false"/>
           <w:color w:val="auto" w:themeShade="7f"/>
           <w:sz w:val="20"/>
         </w:rPr>
       </w:pPr>
       <w:r>
         <w:rPr>
-          <w:rFonts w:eastAsia="" w:cs="Courier New" w:eastAsiaTheme="majorEastAsia" w:ascii="Courier New" w:hAnsi="Courier New"/>
+          <w:rFonts w:eastAsia="" w:cs="Courier New" w:ascii="Courier New" w:hAnsi="Courier New" w:eastAsiaTheme="majorEastAsia"/>
           <w:b w:val="false"/>
           <w:color w:val="auto" w:themeShade="7f"/>
           <w:sz w:val="20"/>
@@ -1089,13 +1094,14 @@
         <w:rPr>
           <w:rFonts w:ascii="Courier New" w:hAnsi="Courier New" w:eastAsia="" w:cs="Courier New" w:eastAsiaTheme="majorEastAsia"/>
           <w:b w:val="false"/>
+          <w:b w:val="false"/>
           <w:color w:val="auto" w:themeShade="7f"/>
           <w:sz w:val="20"/>
         </w:rPr>
       </w:pPr>
       <w:r>
         <w:rPr>
-          <w:rFonts w:eastAsia="" w:cs="Courier New" w:eastAsiaTheme="majorEastAsia" w:ascii="Courier New" w:hAnsi="Courier New"/>
+          <w:rFonts w:eastAsia="" w:cs="Courier New" w:ascii="Courier New" w:hAnsi="Courier New" w:eastAsiaTheme="majorEastAsia"/>
           <w:b w:val="false"/>
           <w:color w:val="auto" w:themeShade="7f"/>
           <w:sz w:val="20"/>
@@ -1112,13 +1118,14 @@
         <w:rPr>
           <w:rFonts w:ascii="Courier New" w:hAnsi="Courier New" w:eastAsia="" w:cs="Courier New" w:eastAsiaTheme="majorEastAsia"/>
           <w:b w:val="false"/>
+          <w:b w:val="false"/>
           <w:color w:val="auto" w:themeShade="7f"/>
           <w:sz w:val="20"/>
         </w:rPr>
       </w:pPr>
       <w:r>
         <w:rPr>
-          <w:rFonts w:eastAsia="" w:cs="Courier New" w:eastAsiaTheme="majorEastAsia" w:ascii="Courier New" w:hAnsi="Courier New"/>
+          <w:rFonts w:eastAsia="" w:cs="Courier New" w:ascii="Courier New" w:hAnsi="Courier New" w:eastAsiaTheme="majorEastAsia"/>
           <w:b w:val="false"/>
           <w:color w:val="auto" w:themeShade="7f"/>
           <w:sz w:val="20"/>
@@ -1152,13 +1159,14 @@
         <w:rPr>
           <w:rFonts w:ascii="Courier New" w:hAnsi="Courier New" w:eastAsia="" w:cs="Courier New" w:eastAsiaTheme="majorEastAsia"/>
           <w:b w:val="false"/>
+          <w:b w:val="false"/>
           <w:color w:val="auto" w:themeShade="7f"/>
           <w:sz w:val="20"/>
         </w:rPr>
       </w:pPr>
       <w:r>
         <w:rPr>
-          <w:rFonts w:eastAsia="" w:cs="Courier New" w:eastAsiaTheme="majorEastAsia" w:ascii="Courier New" w:hAnsi="Courier New"/>
+          <w:rFonts w:eastAsia="" w:cs="Courier New" w:ascii="Courier New" w:hAnsi="Courier New" w:eastAsiaTheme="majorEastAsia"/>
           <w:b w:val="false"/>
           <w:color w:val="auto" w:themeShade="7f"/>
           <w:sz w:val="20"/>
@@ -1174,13 +1182,14 @@
         <w:rPr>
           <w:rFonts w:ascii="Courier New" w:hAnsi="Courier New" w:eastAsia="" w:cs="Courier New" w:eastAsiaTheme="majorEastAsia"/>
           <w:b w:val="false"/>
+          <w:b w:val="false"/>
           <w:color w:val="auto" w:themeShade="7f"/>
           <w:sz w:val="20"/>
         </w:rPr>
       </w:pPr>
       <w:r>
         <w:rPr>
-          <w:rFonts w:eastAsia="" w:cs="Courier New" w:eastAsiaTheme="majorEastAsia" w:ascii="Courier New" w:hAnsi="Courier New"/>
+          <w:rFonts w:eastAsia="" w:cs="Courier New" w:ascii="Courier New" w:hAnsi="Courier New" w:eastAsiaTheme="majorEastAsia"/>
           <w:b w:val="false"/>
           <w:color w:val="auto" w:themeShade="7f"/>
           <w:sz w:val="20"/>
@@ -1197,13 +1206,14 @@
         <w:rPr>
           <w:rFonts w:ascii="Courier New" w:hAnsi="Courier New" w:eastAsia="" w:cs="Courier New" w:eastAsiaTheme="majorEastAsia"/>
           <w:b w:val="false"/>
+          <w:b w:val="false"/>
           <w:color w:val="auto" w:themeShade="7f"/>
           <w:sz w:val="20"/>
         </w:rPr>
       </w:pPr>
       <w:r>
         <w:rPr>
-          <w:rFonts w:eastAsia="" w:cs="Courier New" w:eastAsiaTheme="majorEastAsia" w:ascii="Courier New" w:hAnsi="Courier New"/>
+          <w:rFonts w:eastAsia="" w:cs="Courier New" w:ascii="Courier New" w:hAnsi="Courier New" w:eastAsiaTheme="majorEastAsia"/>
           <w:b w:val="false"/>
           <w:color w:val="auto" w:themeShade="7f"/>
           <w:sz w:val="20"/>
@@ -1237,13 +1247,14 @@
         <w:rPr>
           <w:rFonts w:ascii="Courier New" w:hAnsi="Courier New" w:eastAsia="" w:cs="Courier New" w:eastAsiaTheme="majorEastAsia"/>
           <w:b w:val="false"/>
+          <w:b w:val="false"/>
           <w:color w:val="auto" w:themeShade="7f"/>
           <w:sz w:val="20"/>
         </w:rPr>
       </w:pPr>
       <w:r>
         <w:rPr>
-          <w:rFonts w:eastAsia="" w:cs="Courier New" w:eastAsiaTheme="majorEastAsia" w:ascii="Courier New" w:hAnsi="Courier New"/>
+          <w:rFonts w:eastAsia="" w:cs="Courier New" w:ascii="Courier New" w:hAnsi="Courier New" w:eastAsiaTheme="majorEastAsia"/>
           <w:b w:val="false"/>
           <w:color w:val="auto" w:themeShade="7f"/>
           <w:sz w:val="20"/>
@@ -1259,13 +1270,14 @@
         <w:rPr>
           <w:rFonts w:ascii="Courier New" w:hAnsi="Courier New" w:eastAsia="" w:cs="Courier New" w:eastAsiaTheme="majorEastAsia"/>
           <w:b w:val="false"/>
+          <w:b w:val="false"/>
           <w:color w:val="auto" w:themeShade="7f"/>
           <w:sz w:val="20"/>
         </w:rPr>
       </w:pPr>
       <w:r>
         <w:rPr>
-          <w:rFonts w:eastAsia="" w:cs="Courier New" w:eastAsiaTheme="majorEastAsia" w:ascii="Courier New" w:hAnsi="Courier New"/>
+          <w:rFonts w:eastAsia="" w:cs="Courier New" w:ascii="Courier New" w:hAnsi="Courier New" w:eastAsiaTheme="majorEastAsia"/>
           <w:b w:val="false"/>
           <w:color w:val="auto" w:themeShade="7f"/>
           <w:sz w:val="20"/>
@@ -1361,7 +1373,7 @@
         <w:tblInd w:w="0" w:type="dxa"/>
         <w:tblCellMar>
           <w:top w:w="0" w:type="dxa"/>
-          <w:left w:w="113" w:type="dxa"/>
+          <w:left w:w="118" w:type="dxa"/>
           <w:bottom w:w="0" w:type="dxa"/>
           <w:right w:w="108" w:type="dxa"/>
         </w:tblCellMar>
@@ -1390,6 +1402,7 @@
             </w:pPr>
             <w:r>
               <w:rPr/>
+              <w:t>It will swap the day and the month around (26/08/2003)</w:t>
             </w:r>
           </w:p>
         </w:tc>
@@ -1414,6 +1427,7 @@
             </w:pPr>
             <w:r>
               <w:rPr/>
+              <w:t>In the regular expression we have three groups all looking for numbers from 0-9. preg_replace takes three arguments – the pattern, the replacement and the subject. Our pattern as explained, looks for groups of numbers, the replacement says replace position 1 with group matched in position 2, replace potion 2 with group matched at position 1 and leave position 3 as is.</w:t>
             </w:r>
           </w:p>
         </w:tc>
@@ -1468,7 +1482,7 @@
         <w:tblInd w:w="0" w:type="dxa"/>
         <w:tblCellMar>
           <w:top w:w="0" w:type="dxa"/>
-          <w:left w:w="113" w:type="dxa"/>
+          <w:left w:w="118" w:type="dxa"/>
           <w:bottom w:w="0" w:type="dxa"/>
           <w:right w:w="108" w:type="dxa"/>
         </w:tblCellMar>
@@ -1497,6 +1511,11 @@
             </w:pPr>
             <w:r>
               <w:rPr/>
+              <w:t>/&lt;[^&gt;]*&gt;/</w:t>
+            </w:r>
+            <w:r>
+              <w:rPr/>
+              <w:t>g</w:t>
             </w:r>
           </w:p>
         </w:tc>
@@ -1521,6 +1540,11 @@
             </w:pPr>
             <w:r>
               <w:rPr/>
+              <w:t xml:space="preserve">Start by matching a “&lt;” character. </w:t>
+            </w:r>
+            <w:r>
+              <w:rPr/>
+              <w:t>Then we look for anything but the closing tag “[^&gt;]*” for an unlimited number of characters. And then we look for the closing “&gt;” tag.</w:t>
             </w:r>
           </w:p>
         </w:tc>
@@ -1637,16 +1661,382 @@
     <w:p>
       <w:pPr>
         <w:pStyle w:val="Normal"/>
+        <w:spacing w:lineRule="atLeast" w:line="285" w:before="120" w:after="0"/>
+        <w:rPr>
+          <w:rFonts w:ascii="Century Gothic" w:hAnsi="Century Gothic" w:eastAsia="" w:cs="" w:asciiTheme="majorHAnsi" w:cstheme="majorBidi" w:eastAsiaTheme="majorEastAsia" w:hAnsiTheme="majorHAnsi"/>
+          <w:b w:val="false"/>
+          <w:color w:val="1F4D78" w:themeColor="accent1" w:themeShade="7f"/>
+          <w:kern w:val="0"/>
+          <w:sz w:val="22"/>
+          <w:szCs w:val="22"/>
+          <w:lang w:val="en-US" w:eastAsia="ja-JP" w:bidi="ar-SA"/>
+        </w:rPr>
+      </w:pPr>
+      <w:r>
+        <w:rPr>
+          <w:rFonts w:eastAsia="" w:cs="" w:cstheme="majorBidi" w:eastAsiaTheme="majorEastAsia" w:ascii="Century Gothic" w:hAnsi="Century Gothic"/>
+          <w:b w:val="false"/>
+          <w:color w:val="1F4D78" w:themeColor="accent1" w:themeShade="7f"/>
+          <w:kern w:val="0"/>
+          <w:sz w:val="22"/>
+          <w:szCs w:val="22"/>
+          <w:lang w:val="en-US" w:eastAsia="ja-JP" w:bidi="ar-SA"/>
+        </w:rPr>
+        <w:tab/>
+        <w:tab/>
+        <w:t>$reversed = $word;</w:t>
+      </w:r>
+    </w:p>
+    <w:p>
+      <w:pPr>
+        <w:pStyle w:val="Normal"/>
+        <w:spacing w:lineRule="atLeast" w:line="285" w:before="120" w:after="0"/>
+        <w:rPr>
+          <w:rFonts w:ascii="Century Gothic" w:hAnsi="Century Gothic" w:eastAsia="" w:cs="" w:asciiTheme="majorHAnsi" w:cstheme="majorBidi" w:eastAsiaTheme="majorEastAsia" w:hAnsiTheme="majorHAnsi"/>
+          <w:color w:val="1F4D78" w:themeColor="accent1" w:themeShade="7f"/>
+          <w:kern w:val="0"/>
+          <w:sz w:val="22"/>
+          <w:szCs w:val="22"/>
+          <w:lang w:val="en-US" w:eastAsia="ja-JP" w:bidi="ar-SA"/>
+        </w:rPr>
+      </w:pPr>
+      <w:r>
+        <w:rPr>
+          <w:rFonts w:eastAsia="" w:cs="" w:cstheme="majorBidi" w:eastAsiaTheme="majorEastAsia" w:ascii="Century Gothic" w:hAnsi="Century Gothic"/>
+          <w:color w:val="1F4D78" w:themeColor="accent1" w:themeShade="7f"/>
+          <w:kern w:val="0"/>
+          <w:sz w:val="22"/>
+          <w:szCs w:val="22"/>
+          <w:lang w:val="en-US" w:eastAsia="ja-JP" w:bidi="ar-SA"/>
+        </w:rPr>
+      </w:r>
+    </w:p>
+    <w:p>
+      <w:pPr>
+        <w:pStyle w:val="Normal"/>
+        <w:spacing w:lineRule="atLeast" w:line="285" w:before="120" w:after="0"/>
+        <w:rPr>
+          <w:rFonts w:ascii="Century Gothic" w:hAnsi="Century Gothic" w:eastAsia="" w:cs="" w:asciiTheme="majorHAnsi" w:cstheme="majorBidi" w:eastAsiaTheme="majorEastAsia" w:hAnsiTheme="majorHAnsi"/>
+          <w:b w:val="false"/>
+          <w:color w:val="1F4D78" w:themeColor="accent1" w:themeShade="7f"/>
+          <w:kern w:val="0"/>
+          <w:sz w:val="22"/>
+          <w:szCs w:val="22"/>
+          <w:lang w:val="en-US" w:eastAsia="ja-JP" w:bidi="ar-SA"/>
+        </w:rPr>
+      </w:pPr>
+      <w:r>
+        <w:rPr>
+          <w:rFonts w:eastAsia="" w:cs="" w:cstheme="majorBidi" w:eastAsiaTheme="majorEastAsia" w:ascii="Century Gothic" w:hAnsi="Century Gothic"/>
+          <w:b w:val="false"/>
+          <w:color w:val="1F4D78" w:themeColor="accent1" w:themeShade="7f"/>
+          <w:kern w:val="0"/>
+          <w:sz w:val="22"/>
+          <w:szCs w:val="22"/>
+          <w:lang w:val="en-US" w:eastAsia="ja-JP" w:bidi="ar-SA"/>
+        </w:rPr>
+        <w:tab/>
+        <w:tab/>
+        <w:t xml:space="preserve">// Do in place </w:t>
+      </w:r>
+      <w:r>
+        <w:rPr>
+          <w:rFonts w:eastAsia="" w:cs="" w:cstheme="majorBidi" w:eastAsiaTheme="majorEastAsia" w:ascii="Century Gothic" w:hAnsi="Century Gothic"/>
+          <w:b w:val="false"/>
+          <w:color w:val="1F4D78" w:themeColor="accent1" w:themeShade="7f"/>
+          <w:kern w:val="0"/>
+          <w:sz w:val="22"/>
+          <w:szCs w:val="22"/>
+          <w:lang w:val="en-US" w:eastAsia="ja-JP" w:bidi="ar-SA"/>
+        </w:rPr>
+        <w:t>replacement</w:t>
+      </w:r>
+      <w:r>
+        <w:rPr>
+          <w:rFonts w:eastAsia="" w:cs="" w:cstheme="majorBidi" w:eastAsiaTheme="majorEastAsia" w:ascii="Century Gothic" w:hAnsi="Century Gothic"/>
+          <w:b w:val="false"/>
+          <w:color w:val="1F4D78" w:themeColor="accent1" w:themeShade="7f"/>
+          <w:kern w:val="0"/>
+          <w:sz w:val="22"/>
+          <w:szCs w:val="22"/>
+          <w:lang w:val="en-US" w:eastAsia="ja-JP" w:bidi="ar-SA"/>
+        </w:rPr>
+        <w:t xml:space="preserve"> of string</w:t>
+      </w:r>
+    </w:p>
+    <w:p>
+      <w:pPr>
+        <w:pStyle w:val="Normal"/>
+        <w:spacing w:lineRule="atLeast" w:line="285" w:before="120" w:after="0"/>
+        <w:rPr>
+          <w:rFonts w:ascii="Century Gothic" w:hAnsi="Century Gothic" w:eastAsia="" w:cs="" w:asciiTheme="majorHAnsi" w:cstheme="majorBidi" w:eastAsiaTheme="majorEastAsia" w:hAnsiTheme="majorHAnsi"/>
+          <w:b w:val="false"/>
+          <w:color w:val="1F4D78" w:themeColor="accent1" w:themeShade="7f"/>
+          <w:kern w:val="0"/>
+          <w:sz w:val="22"/>
+          <w:szCs w:val="22"/>
+          <w:lang w:val="en-US" w:eastAsia="ja-JP" w:bidi="ar-SA"/>
+        </w:rPr>
+      </w:pPr>
+      <w:r>
+        <w:rPr>
+          <w:rFonts w:eastAsia="" w:cs="" w:cstheme="majorBidi" w:eastAsiaTheme="majorEastAsia" w:ascii="Century Gothic" w:hAnsi="Century Gothic"/>
+          <w:b w:val="false"/>
+          <w:color w:val="1F4D78" w:themeColor="accent1" w:themeShade="7f"/>
+          <w:kern w:val="0"/>
+          <w:sz w:val="22"/>
+          <w:szCs w:val="22"/>
+          <w:lang w:val="en-US" w:eastAsia="ja-JP" w:bidi="ar-SA"/>
+        </w:rPr>
+        <w:tab/>
+        <w:tab/>
+        <w:t>for ($i = strlen($reversed) - 1, $j = 0; $j &lt; $i; $i--, $j++) {</w:t>
+      </w:r>
+    </w:p>
+    <w:p>
+      <w:pPr>
+        <w:pStyle w:val="Normal"/>
+        <w:spacing w:lineRule="atLeast" w:line="285" w:before="120" w:after="0"/>
+        <w:rPr>
+          <w:rFonts w:ascii="Century Gothic" w:hAnsi="Century Gothic" w:eastAsia="" w:cs="" w:asciiTheme="majorHAnsi" w:cstheme="majorBidi" w:eastAsiaTheme="majorEastAsia" w:hAnsiTheme="majorHAnsi"/>
+          <w:b w:val="false"/>
+          <w:color w:val="1F4D78" w:themeColor="accent1" w:themeShade="7f"/>
+          <w:kern w:val="0"/>
+          <w:sz w:val="22"/>
+          <w:szCs w:val="22"/>
+          <w:lang w:val="en-US" w:eastAsia="ja-JP" w:bidi="ar-SA"/>
+        </w:rPr>
+      </w:pPr>
+      <w:r>
+        <w:rPr>
+          <w:rFonts w:eastAsia="" w:cs="" w:cstheme="majorBidi" w:eastAsiaTheme="majorEastAsia" w:ascii="Century Gothic" w:hAnsi="Century Gothic"/>
+          <w:b w:val="false"/>
+          <w:color w:val="1F4D78" w:themeColor="accent1" w:themeShade="7f"/>
+          <w:kern w:val="0"/>
+          <w:sz w:val="22"/>
+          <w:szCs w:val="22"/>
+          <w:lang w:val="en-US" w:eastAsia="ja-JP" w:bidi="ar-SA"/>
+        </w:rPr>
+        <w:tab/>
+        <w:tab/>
+        <w:tab/>
+        <w:t>$temp = $reversed[$i];</w:t>
+      </w:r>
+    </w:p>
+    <w:p>
+      <w:pPr>
+        <w:pStyle w:val="Normal"/>
+        <w:spacing w:lineRule="atLeast" w:line="285" w:before="120" w:after="0"/>
+        <w:rPr>
+          <w:rFonts w:ascii="Century Gothic" w:hAnsi="Century Gothic" w:eastAsia="" w:cs="" w:asciiTheme="majorHAnsi" w:cstheme="majorBidi" w:eastAsiaTheme="majorEastAsia" w:hAnsiTheme="majorHAnsi"/>
+          <w:b w:val="false"/>
+          <w:color w:val="1F4D78" w:themeColor="accent1" w:themeShade="7f"/>
+          <w:kern w:val="0"/>
+          <w:sz w:val="22"/>
+          <w:szCs w:val="22"/>
+          <w:lang w:val="en-US" w:eastAsia="ja-JP" w:bidi="ar-SA"/>
+        </w:rPr>
+      </w:pPr>
+      <w:r>
+        <w:rPr>
+          <w:rFonts w:eastAsia="" w:cs="" w:cstheme="majorBidi" w:eastAsiaTheme="majorEastAsia" w:ascii="Century Gothic" w:hAnsi="Century Gothic"/>
+          <w:b w:val="false"/>
+          <w:color w:val="1F4D78" w:themeColor="accent1" w:themeShade="7f"/>
+          <w:kern w:val="0"/>
+          <w:sz w:val="22"/>
+          <w:szCs w:val="22"/>
+          <w:lang w:val="en-US" w:eastAsia="ja-JP" w:bidi="ar-SA"/>
+        </w:rPr>
+        <w:tab/>
+        <w:tab/>
+        <w:tab/>
+        <w:t>$reversed[$i] = $reversed[$j];</w:t>
+      </w:r>
+    </w:p>
+    <w:p>
+      <w:pPr>
+        <w:pStyle w:val="Normal"/>
+        <w:spacing w:lineRule="atLeast" w:line="285" w:before="120" w:after="0"/>
+        <w:rPr>
+          <w:rFonts w:ascii="Century Gothic" w:hAnsi="Century Gothic" w:eastAsia="" w:cs="" w:asciiTheme="majorHAnsi" w:cstheme="majorBidi" w:eastAsiaTheme="majorEastAsia" w:hAnsiTheme="majorHAnsi"/>
+          <w:b w:val="false"/>
+          <w:color w:val="1F4D78" w:themeColor="accent1" w:themeShade="7f"/>
+          <w:kern w:val="0"/>
+          <w:sz w:val="22"/>
+          <w:szCs w:val="22"/>
+          <w:lang w:val="en-US" w:eastAsia="ja-JP" w:bidi="ar-SA"/>
+        </w:rPr>
+      </w:pPr>
+      <w:r>
+        <w:rPr>
+          <w:rFonts w:eastAsia="" w:cs="" w:cstheme="majorBidi" w:eastAsiaTheme="majorEastAsia" w:ascii="Century Gothic" w:hAnsi="Century Gothic"/>
+          <w:b w:val="false"/>
+          <w:color w:val="1F4D78" w:themeColor="accent1" w:themeShade="7f"/>
+          <w:kern w:val="0"/>
+          <w:sz w:val="22"/>
+          <w:szCs w:val="22"/>
+          <w:lang w:val="en-US" w:eastAsia="ja-JP" w:bidi="ar-SA"/>
+        </w:rPr>
+        <w:tab/>
+        <w:tab/>
+        <w:tab/>
+        <w:t>$reversed[$j] = $temp;</w:t>
+      </w:r>
+    </w:p>
+    <w:p>
+      <w:pPr>
+        <w:pStyle w:val="Normal"/>
+        <w:spacing w:lineRule="atLeast" w:line="285" w:before="120" w:after="0"/>
+        <w:rPr>
+          <w:rFonts w:ascii="Century Gothic" w:hAnsi="Century Gothic" w:eastAsia="" w:cs="" w:asciiTheme="majorHAnsi" w:cstheme="majorBidi" w:eastAsiaTheme="majorEastAsia" w:hAnsiTheme="majorHAnsi"/>
+          <w:b w:val="false"/>
+          <w:color w:val="1F4D78" w:themeColor="accent1" w:themeShade="7f"/>
+          <w:kern w:val="0"/>
+          <w:sz w:val="22"/>
+          <w:szCs w:val="22"/>
+          <w:lang w:val="en-US" w:eastAsia="ja-JP" w:bidi="ar-SA"/>
+        </w:rPr>
+      </w:pPr>
+      <w:r>
+        <w:rPr>
+          <w:rFonts w:eastAsia="" w:cs="" w:cstheme="majorBidi" w:eastAsiaTheme="majorEastAsia" w:ascii="Century Gothic" w:hAnsi="Century Gothic"/>
+          <w:b w:val="false"/>
+          <w:color w:val="1F4D78" w:themeColor="accent1" w:themeShade="7f"/>
+          <w:kern w:val="0"/>
+          <w:sz w:val="22"/>
+          <w:szCs w:val="22"/>
+          <w:lang w:val="en-US" w:eastAsia="ja-JP" w:bidi="ar-SA"/>
+        </w:rPr>
+        <w:tab/>
+        <w:tab/>
+        <w:t>}</w:t>
+      </w:r>
+    </w:p>
+    <w:p>
+      <w:pPr>
+        <w:pStyle w:val="Normal"/>
+        <w:spacing w:lineRule="atLeast" w:line="285" w:before="120" w:after="0"/>
+        <w:rPr>
+          <w:rFonts w:ascii="Century Gothic" w:hAnsi="Century Gothic" w:eastAsia="" w:cs="" w:asciiTheme="majorHAnsi" w:cstheme="majorBidi" w:eastAsiaTheme="majorEastAsia" w:hAnsiTheme="majorHAnsi"/>
+          <w:color w:val="1F4D78" w:themeColor="accent1" w:themeShade="7f"/>
+          <w:kern w:val="0"/>
+          <w:sz w:val="22"/>
+          <w:szCs w:val="22"/>
+          <w:lang w:val="en-US" w:eastAsia="ja-JP" w:bidi="ar-SA"/>
+        </w:rPr>
+      </w:pPr>
+      <w:r>
+        <w:rPr>
+          <w:rFonts w:eastAsia="" w:cs="" w:cstheme="majorBidi" w:eastAsiaTheme="majorEastAsia" w:ascii="Century Gothic" w:hAnsi="Century Gothic"/>
+          <w:color w:val="1F4D78" w:themeColor="accent1" w:themeShade="7f"/>
+          <w:kern w:val="0"/>
+          <w:sz w:val="22"/>
+          <w:szCs w:val="22"/>
+          <w:lang w:val="en-US" w:eastAsia="ja-JP" w:bidi="ar-SA"/>
+        </w:rPr>
+      </w:r>
+    </w:p>
+    <w:p>
+      <w:pPr>
+        <w:pStyle w:val="Normal"/>
+        <w:spacing w:lineRule="atLeast" w:line="285" w:before="120" w:after="0"/>
+        <w:rPr>
+          <w:rFonts w:ascii="Century Gothic" w:hAnsi="Century Gothic" w:eastAsia="" w:cs="" w:asciiTheme="majorHAnsi" w:cstheme="majorBidi" w:eastAsiaTheme="majorEastAsia" w:hAnsiTheme="majorHAnsi"/>
+          <w:b w:val="false"/>
+          <w:color w:val="1F4D78" w:themeColor="accent1" w:themeShade="7f"/>
+          <w:kern w:val="0"/>
+          <w:sz w:val="22"/>
+          <w:szCs w:val="22"/>
+          <w:lang w:val="en-US" w:eastAsia="ja-JP" w:bidi="ar-SA"/>
+        </w:rPr>
+      </w:pPr>
+      <w:r>
+        <w:rPr>
+          <w:rFonts w:eastAsia="" w:cs="" w:cstheme="majorBidi" w:eastAsiaTheme="majorEastAsia" w:ascii="Century Gothic" w:hAnsi="Century Gothic"/>
+          <w:b w:val="false"/>
+          <w:color w:val="1F4D78" w:themeColor="accent1" w:themeShade="7f"/>
+          <w:kern w:val="0"/>
+          <w:sz w:val="22"/>
+          <w:szCs w:val="22"/>
+          <w:lang w:val="en-US" w:eastAsia="ja-JP" w:bidi="ar-SA"/>
+        </w:rPr>
+        <w:tab/>
+        <w:tab/>
+        <w:t>// Could also have used the built in php function</w:t>
+      </w:r>
+    </w:p>
+    <w:p>
+      <w:pPr>
+        <w:pStyle w:val="Normal"/>
+        <w:spacing w:lineRule="atLeast" w:line="285" w:before="120" w:after="0"/>
+        <w:rPr>
+          <w:rFonts w:ascii="Century Gothic" w:hAnsi="Century Gothic" w:eastAsia="" w:cs="" w:asciiTheme="majorHAnsi" w:cstheme="majorBidi" w:eastAsiaTheme="majorEastAsia" w:hAnsiTheme="majorHAnsi"/>
+          <w:b w:val="false"/>
+          <w:color w:val="1F4D78" w:themeColor="accent1" w:themeShade="7f"/>
+          <w:kern w:val="0"/>
+          <w:sz w:val="22"/>
+          <w:szCs w:val="22"/>
+          <w:lang w:val="en-US" w:eastAsia="ja-JP" w:bidi="ar-SA"/>
+        </w:rPr>
+      </w:pPr>
+      <w:r>
+        <w:rPr>
+          <w:rFonts w:eastAsia="" w:cs="" w:cstheme="majorBidi" w:eastAsiaTheme="majorEastAsia" w:ascii="Century Gothic" w:hAnsi="Century Gothic"/>
+          <w:b w:val="false"/>
+          <w:color w:val="1F4D78" w:themeColor="accent1" w:themeShade="7f"/>
+          <w:kern w:val="0"/>
+          <w:sz w:val="22"/>
+          <w:szCs w:val="22"/>
+          <w:lang w:val="en-US" w:eastAsia="ja-JP" w:bidi="ar-SA"/>
+        </w:rPr>
+        <w:tab/>
+        <w:tab/>
+        <w:t>// $reversed = strrev($word);</w:t>
+      </w:r>
+    </w:p>
+    <w:p>
+      <w:pPr>
+        <w:pStyle w:val="Normal"/>
+        <w:spacing w:lineRule="atLeast" w:line="285" w:before="120" w:after="0"/>
+        <w:rPr>
+          <w:rFonts w:ascii="Century Gothic" w:hAnsi="Century Gothic" w:eastAsia="" w:cs="" w:asciiTheme="majorHAnsi" w:cstheme="majorBidi" w:eastAsiaTheme="majorEastAsia" w:hAnsiTheme="majorHAnsi"/>
+          <w:color w:val="1F4D78" w:themeColor="accent1" w:themeShade="7f"/>
+          <w:kern w:val="0"/>
+          <w:sz w:val="22"/>
+          <w:szCs w:val="22"/>
+          <w:lang w:val="en-US" w:eastAsia="ja-JP" w:bidi="ar-SA"/>
+        </w:rPr>
+      </w:pPr>
+      <w:r>
+        <w:rPr>
+          <w:rFonts w:eastAsia="" w:cs="" w:cstheme="majorBidi" w:eastAsiaTheme="majorEastAsia" w:ascii="Century Gothic" w:hAnsi="Century Gothic"/>
+          <w:color w:val="1F4D78" w:themeColor="accent1" w:themeShade="7f"/>
+          <w:kern w:val="0"/>
+          <w:sz w:val="22"/>
+          <w:szCs w:val="22"/>
+          <w:lang w:val="en-US" w:eastAsia="ja-JP" w:bidi="ar-SA"/>
+        </w:rPr>
+      </w:r>
+    </w:p>
+    <w:p>
+      <w:pPr>
+        <w:pStyle w:val="Normal"/>
+        <w:spacing w:lineRule="atLeast" w:line="285" w:before="120" w:after="0"/>
         <w:rPr/>
       </w:pPr>
       <w:r>
-        <w:rPr/>
-        <w:t xml:space="preserve">       </w:t>
-      </w:r>
-      <w:r>
-        <w:rPr/>
-        <w:br/>
-        <w:br/>
+        <w:rPr>
+          <w:rFonts w:eastAsia="" w:cs="" w:ascii="Century Gothic" w:hAnsi="Century Gothic" w:asciiTheme="majorHAnsi" w:cstheme="majorBidi" w:eastAsiaTheme="majorEastAsia" w:hAnsiTheme="majorHAnsi"/>
+          <w:b w:val="false"/>
+          <w:color w:val="1F4D78" w:themeColor="accent1" w:themeShade="7f"/>
+          <w:kern w:val="0"/>
+          <w:sz w:val="22"/>
+          <w:szCs w:val="22"/>
+          <w:lang w:val="en-US" w:eastAsia="ja-JP" w:bidi="ar-SA"/>
+        </w:rPr>
+        <w:tab/>
+        <w:tab/>
+        <w:t>return strtolower($word) === strtolower($reversed);</w:t>
       </w:r>
     </w:p>
     <w:p>
@@ -1742,6 +2132,7 @@
       </w:pPr>
       <w:r>
         <w:rPr/>
+        <w:t>There is nothing wrong with the above statement, because we are not including any variables in the select, so the use of query() is fine (query will execute when it’s called and there is no need to call execute()). However, if we were to introduce variables in the query, it is best to use a prepared statement instead of a query statement. This will prepare the query statement with placeholder marks, and then execute it, sending variables separately.</w:t>
       </w:r>
     </w:p>
     <w:p>
@@ -1762,7 +2153,7 @@
       <w:r>
         <w:rPr/>
         <w:drawing>
-          <wp:inline distT="0" distB="9525" distL="0" distR="9525">
+          <wp:inline distT="0" distB="0" distL="0" distR="0">
             <wp:extent cx="2981325" cy="2181225"/>
             <wp:effectExtent l="0" t="0" r="0" b="0"/>
             <wp:docPr id="1" name="Picture 2" descr=""/>
@@ -1808,7 +2199,7 @@
         <w:tblInd w:w="0" w:type="dxa"/>
         <w:tblCellMar>
           <w:top w:w="0" w:type="dxa"/>
-          <w:left w:w="113" w:type="dxa"/>
+          <w:left w:w="118" w:type="dxa"/>
           <w:bottom w:w="0" w:type="dxa"/>
           <w:right w:w="108" w:type="dxa"/>
         </w:tblCellMar>
@@ -1837,6 +2228,142 @@
             </w:pPr>
             <w:r>
               <w:rPr/>
+              <w:t>SELECT</w:t>
+            </w:r>
+          </w:p>
+          <w:p>
+            <w:pPr>
+              <w:pStyle w:val="Normal"/>
+              <w:spacing w:lineRule="auto" w:line="240" w:before="120" w:after="0"/>
+              <w:rPr/>
+            </w:pPr>
+            <w:r>
+              <w:rPr/>
+              <w:tab/>
+              <w:t>u.UserKey,</w:t>
+            </w:r>
+          </w:p>
+          <w:p>
+            <w:pPr>
+              <w:pStyle w:val="Normal"/>
+              <w:spacing w:lineRule="auto" w:line="240" w:before="120" w:after="0"/>
+              <w:rPr/>
+            </w:pPr>
+            <w:bookmarkStart w:id="1" w:name="__DdeLink__736_3137769014"/>
+            <w:r>
+              <w:rPr/>
+              <w:tab/>
+            </w:r>
+            <w:bookmarkEnd w:id="1"/>
+            <w:r>
+              <w:rPr/>
+              <w:t>u.FirstName,</w:t>
+            </w:r>
+          </w:p>
+          <w:p>
+            <w:pPr>
+              <w:pStyle w:val="Normal"/>
+              <w:spacing w:lineRule="auto" w:line="240" w:before="120" w:after="0"/>
+              <w:rPr/>
+            </w:pPr>
+            <w:r>
+              <w:rPr/>
+              <w:tab/>
+              <w:t>u.LastName,</w:t>
+            </w:r>
+          </w:p>
+          <w:p>
+            <w:pPr>
+              <w:pStyle w:val="Normal"/>
+              <w:spacing w:lineRule="auto" w:line="240" w:before="120" w:after="0"/>
+              <w:rPr/>
+            </w:pPr>
+            <w:r>
+              <w:rPr/>
+              <w:tab/>
+              <w:t>a.AddressKey,</w:t>
+            </w:r>
+          </w:p>
+          <w:p>
+            <w:pPr>
+              <w:pStyle w:val="Normal"/>
+              <w:spacing w:lineRule="auto" w:line="240" w:before="120" w:after="0"/>
+              <w:rPr/>
+            </w:pPr>
+            <w:r>
+              <w:rPr/>
+              <w:tab/>
+              <w:t>a.Address1,</w:t>
+            </w:r>
+          </w:p>
+          <w:p>
+            <w:pPr>
+              <w:pStyle w:val="Normal"/>
+              <w:spacing w:lineRule="auto" w:line="240" w:before="120" w:after="0"/>
+              <w:rPr/>
+            </w:pPr>
+            <w:r>
+              <w:rPr/>
+              <w:tab/>
+              <w:t>a.Address2,</w:t>
+            </w:r>
+          </w:p>
+          <w:p>
+            <w:pPr>
+              <w:pStyle w:val="Normal"/>
+              <w:spacing w:lineRule="auto" w:line="240" w:before="120" w:after="0"/>
+              <w:rPr/>
+            </w:pPr>
+            <w:r>
+              <w:rPr/>
+              <w:tab/>
+              <w:t>a.City,</w:t>
+            </w:r>
+          </w:p>
+          <w:p>
+            <w:pPr>
+              <w:pStyle w:val="Normal"/>
+              <w:spacing w:lineRule="auto" w:line="240" w:before="120" w:after="0"/>
+              <w:rPr/>
+            </w:pPr>
+            <w:r>
+              <w:rPr/>
+              <w:tab/>
+              <w:t>a.State,</w:t>
+            </w:r>
+          </w:p>
+          <w:p>
+            <w:pPr>
+              <w:pStyle w:val="Normal"/>
+              <w:spacing w:lineRule="auto" w:line="240" w:before="120" w:after="0"/>
+              <w:rPr/>
+            </w:pPr>
+            <w:r>
+              <w:rPr/>
+              <w:tab/>
+              <w:t>a.ZipCode</w:t>
+            </w:r>
+          </w:p>
+          <w:p>
+            <w:pPr>
+              <w:pStyle w:val="Normal"/>
+              <w:spacing w:lineRule="auto" w:line="240" w:before="120" w:after="0"/>
+              <w:rPr/>
+            </w:pPr>
+            <w:r>
+              <w:rPr/>
+              <w:t>FROM User AS u</w:t>
+            </w:r>
+          </w:p>
+          <w:p>
+            <w:pPr>
+              <w:pStyle w:val="Normal"/>
+              <w:spacing w:lineRule="auto" w:line="240" w:before="120" w:after="0"/>
+              <w:rPr/>
+            </w:pPr>
+            <w:r>
+              <w:rPr/>
+              <w:t>INNER JOIN Address AS a ON a.UsrKey = u.UserKey</w:t>
             </w:r>
           </w:p>
         </w:tc>
@@ -1913,7 +2440,7 @@
     </w:r>
     <w:r>
       <w:rPr/>
-      <w:instrText> PAGE \* ARABIC </w:instrText>
+      <w:instrText> PAGE </w:instrText>
     </w:r>
     <w:r>
       <w:rPr/>
@@ -1921,7 +2448,7 @@
     </w:r>
     <w:r>
       <w:rPr/>
-      <w:t>4</w:t>
+      <w:t>3</w:t>
     </w:r>
     <w:r>
       <w:rPr/>
@@ -1937,7 +2464,7 @@
     </w:r>
     <w:r>
       <w:rPr/>
-      <w:instrText> NUMPAGES \* ARABIC </w:instrText>
+      <w:instrText> NUMPAGES </w:instrText>
     </w:r>
     <w:r>
       <w:rPr/>
@@ -1945,7 +2472,7 @@
     </w:r>
     <w:r>
       <w:rPr/>
-      <w:t>4</w:t>
+      <w:t>5</w:t>
     </w:r>
     <w:r>
       <w:rPr/>
@@ -2147,7 +2674,6 @@
     <w:rPrDefault>
       <w:rPr>
         <w:rFonts w:ascii="Palatino Linotype" w:hAnsi="Palatino Linotype" w:eastAsia="" w:cs="" w:asciiTheme="minorHAnsi" w:cstheme="minorBidi" w:eastAsiaTheme="minorEastAsia" w:hAnsiTheme="minorHAnsi"/>
-        <w:sz w:val="22"/>
         <w:szCs w:val="22"/>
         <w:lang w:val="en-US" w:eastAsia="ja-JP" w:bidi="ar-SA"/>
       </w:rPr>
@@ -3757,20 +4283,6 @@
       <w:szCs w:val="16"/>
     </w:rPr>
   </w:style>
-  <w:style w:type="paragraph" w:styleId="BodyTextIndent">
-    <w:name w:val="Body Text Indent"/>
-    <w:basedOn w:val="TextBody"/>
-    <w:link w:val="BodyTextFirstIndentChar"/>
-    <w:uiPriority w:val="99"/>
-    <w:semiHidden/>
-    <w:unhideWhenUsed/>
-    <w:qFormat/>
-    <w:rsid w:val="00152bd3"/>
-    <w:pPr>
-      <w:ind w:firstLine="360"/>
-    </w:pPr>
-    <w:rPr/>
-  </w:style>
   <w:style w:type="paragraph" w:styleId="TextBodyIndent">
     <w:name w:val="Body Text Indent"/>
     <w:basedOn w:val="Normal"/>
@@ -4218,58 +4730,58 @@
       <w:color w:val="1F4E79" w:themeColor="accent1" w:themeShade="80"/>
     </w:rPr>
   </w:style>
-  <w:style w:type="paragraph" w:styleId="List2">
+  <w:style w:type="paragraph" w:styleId="ListBullet3">
     <w:name w:val="List Bullet 3"/>
     <w:basedOn w:val="Normal"/>
     <w:uiPriority w:val="99"/>
     <w:semiHidden/>
     <w:unhideWhenUsed/>
+    <w:qFormat/>
     <w:rsid w:val="00152bd3"/>
     <w:pPr>
       <w:spacing w:before="120" w:after="120"/>
-      <w:ind w:left="720" w:hanging="360"/>
       <w:contextualSpacing/>
     </w:pPr>
     <w:rPr/>
   </w:style>
-  <w:style w:type="paragraph" w:styleId="List3">
+  <w:style w:type="paragraph" w:styleId="ListBullet4">
     <w:name w:val="List Bullet 4"/>
     <w:basedOn w:val="Normal"/>
     <w:uiPriority w:val="99"/>
     <w:semiHidden/>
     <w:unhideWhenUsed/>
+    <w:qFormat/>
     <w:rsid w:val="00152bd3"/>
     <w:pPr>
       <w:spacing w:before="120" w:after="120"/>
-      <w:ind w:left="1080" w:hanging="360"/>
       <w:contextualSpacing/>
     </w:pPr>
     <w:rPr/>
   </w:style>
-  <w:style w:type="paragraph" w:styleId="List4">
+  <w:style w:type="paragraph" w:styleId="ListBullet5">
     <w:name w:val="List Bullet 5"/>
     <w:basedOn w:val="Normal"/>
     <w:uiPriority w:val="99"/>
     <w:semiHidden/>
     <w:unhideWhenUsed/>
+    <w:qFormat/>
     <w:rsid w:val="00152bd3"/>
     <w:pPr>
       <w:spacing w:before="120" w:after="120"/>
-      <w:ind w:left="1440" w:hanging="360"/>
       <w:contextualSpacing/>
     </w:pPr>
     <w:rPr/>
   </w:style>
-  <w:style w:type="paragraph" w:styleId="List5">
+  <w:style w:type="paragraph" w:styleId="ListNumber">
     <w:name w:val="List Number"/>
     <w:basedOn w:val="Normal"/>
     <w:uiPriority w:val="99"/>
     <w:semiHidden/>
     <w:unhideWhenUsed/>
+    <w:qFormat/>
     <w:rsid w:val="00152bd3"/>
     <w:pPr>
       <w:spacing w:before="120" w:after="120"/>
-      <w:ind w:left="1800" w:hanging="360"/>
       <w:contextualSpacing/>
     </w:pPr>
     <w:rPr/>
@@ -4302,48 +4814,6 @@
     </w:pPr>
     <w:rPr/>
   </w:style>
-  <w:style w:type="paragraph" w:styleId="ListBullet3">
-    <w:name w:val="List Bullet 3"/>
-    <w:basedOn w:val="Normal"/>
-    <w:uiPriority w:val="99"/>
-    <w:semiHidden/>
-    <w:unhideWhenUsed/>
-    <w:qFormat/>
-    <w:rsid w:val="00152bd3"/>
-    <w:pPr>
-      <w:spacing w:before="120" w:after="120"/>
-      <w:contextualSpacing/>
-    </w:pPr>
-    <w:rPr/>
-  </w:style>
-  <w:style w:type="paragraph" w:styleId="ListBullet4">
-    <w:name w:val="List Bullet 4"/>
-    <w:basedOn w:val="Normal"/>
-    <w:uiPriority w:val="99"/>
-    <w:semiHidden/>
-    <w:unhideWhenUsed/>
-    <w:qFormat/>
-    <w:rsid w:val="00152bd3"/>
-    <w:pPr>
-      <w:spacing w:before="120" w:after="120"/>
-      <w:contextualSpacing/>
-    </w:pPr>
-    <w:rPr/>
-  </w:style>
-  <w:style w:type="paragraph" w:styleId="ListBullet5">
-    <w:name w:val="List Bullet 5"/>
-    <w:basedOn w:val="Normal"/>
-    <w:uiPriority w:val="99"/>
-    <w:semiHidden/>
-    <w:unhideWhenUsed/>
-    <w:qFormat/>
-    <w:rsid w:val="00152bd3"/>
-    <w:pPr>
-      <w:spacing w:before="120" w:after="120"/>
-      <w:contextualSpacing/>
-    </w:pPr>
-    <w:rPr/>
-  </w:style>
   <w:style w:type="paragraph" w:styleId="ListContinue">
     <w:name w:val="List Continue"/>
     <w:basedOn w:val="Normal"/>
@@ -4415,20 +4885,6 @@
     <w:pPr>
       <w:spacing w:before="120" w:after="120"/>
       <w:ind w:left="1800" w:hanging="0"/>
-      <w:contextualSpacing/>
-    </w:pPr>
-    <w:rPr/>
-  </w:style>
-  <w:style w:type="paragraph" w:styleId="ListNumber">
-    <w:name w:val="List Number"/>
-    <w:basedOn w:val="Normal"/>
-    <w:uiPriority w:val="99"/>
-    <w:semiHidden/>
-    <w:unhideWhenUsed/>
-    <w:qFormat/>
-    <w:rsid w:val="00152bd3"/>
-    <w:pPr>
-      <w:spacing w:before="120" w:after="120"/>
       <w:contextualSpacing/>
     </w:pPr>
     <w:rPr/>

</xml_diff>

<commit_message>
NT - Added a question
</commit_message>
<xml_diff>
--- a/task2/Everlytic Developer Assessment.docx
+++ b/task2/Everlytic Developer Assessment.docx
@@ -1606,18 +1606,8 @@
           <w:sz w:val="20"/>
           <w:szCs w:val="20"/>
         </w:rPr>
-        <w:t xml:space="preserve"> = </w:t>
+        <w:t xml:space="preserve"> = false;</w:t>
       </w:r>
-      <w:proofErr w:type="gramStart"/>
-      <w:r>
-        <w:rPr>
-          <w:rFonts w:ascii="Courier New" w:hAnsi="Courier New" w:cs="Courier New"/>
-          <w:sz w:val="20"/>
-          <w:szCs w:val="20"/>
-        </w:rPr>
-        <w:t>false;</w:t>
-      </w:r>
-      <w:proofErr w:type="gramEnd"/>
     </w:p>
     <w:p>
       <w:pPr>
@@ -1644,6 +1634,24 @@
         </w:rPr>
         <w:t xml:space="preserve">    // Write you logic here</w:t>
       </w:r>
+    </w:p>
+    <w:p>
+      <w:pPr>
+        <w:rPr>
+          <w:rFonts w:ascii="Courier New" w:hAnsi="Courier New" w:cs="Courier New"/>
+          <w:sz w:val="20"/>
+          <w:szCs w:val="20"/>
+        </w:rPr>
+      </w:pPr>
+    </w:p>
+    <w:p>
+      <w:pPr>
+        <w:rPr>
+          <w:rFonts w:ascii="Courier New" w:hAnsi="Courier New" w:cs="Courier New"/>
+          <w:sz w:val="20"/>
+          <w:szCs w:val="20"/>
+        </w:rPr>
+      </w:pPr>
     </w:p>
     <w:p>
       <w:pPr>
@@ -1692,6 +1700,13 @@
       <w:proofErr w:type="gramEnd"/>
     </w:p>
     <w:p>
+      <w:pPr>
+        <w:rPr>
+          <w:rFonts w:ascii="Courier New" w:hAnsi="Courier New" w:cs="Courier New"/>
+          <w:sz w:val="20"/>
+          <w:szCs w:val="20"/>
+        </w:rPr>
+      </w:pPr>
       <w:r>
         <w:rPr>
           <w:rFonts w:ascii="Courier New" w:hAnsi="Courier New" w:cs="Courier New"/>
@@ -1701,6 +1716,7 @@
         <w:t>}</w:t>
       </w:r>
     </w:p>
+    <w:p/>
     <w:sectPr>
       <w:footerReference w:type="default" r:id="rId8"/>
       <w:pgSz w:w="12240" w:h="15840"/>
@@ -2416,6 +2432,7 @@
     <w:lsdException w:name="HTML Sample" w:semiHidden="1" w:unhideWhenUsed="1"/>
     <w:lsdException w:name="HTML Typewriter" w:semiHidden="1" w:unhideWhenUsed="1"/>
     <w:lsdException w:name="HTML Variable" w:semiHidden="1" w:unhideWhenUsed="1"/>
+    <w:lsdException w:name="Normal Table" w:semiHidden="1" w:unhideWhenUsed="1"/>
     <w:lsdException w:name="annotation subject" w:semiHidden="1" w:unhideWhenUsed="1"/>
     <w:lsdException w:name="No List" w:semiHidden="1" w:unhideWhenUsed="1"/>
     <w:lsdException w:name="Outline List 1" w:semiHidden="1" w:unhideWhenUsed="1"/>
@@ -2462,8 +2479,10 @@
     <w:lsdException w:name="Table Subtle 2" w:semiHidden="1" w:unhideWhenUsed="1"/>
     <w:lsdException w:name="Table Web 1" w:semiHidden="1" w:unhideWhenUsed="1"/>
     <w:lsdException w:name="Table Web 2" w:semiHidden="1" w:unhideWhenUsed="1"/>
+    <w:lsdException w:name="Table Web 3" w:semiHidden="1" w:unhideWhenUsed="1"/>
     <w:lsdException w:name="Balloon Text" w:semiHidden="1" w:unhideWhenUsed="1"/>
     <w:lsdException w:name="Table Grid" w:uiPriority="39"/>
+    <w:lsdException w:name="Table Theme" w:semiHidden="1" w:unhideWhenUsed="1"/>
     <w:lsdException w:name="Placeholder Text" w:semiHidden="1"/>
     <w:lsdException w:name="No Spacing" w:semiHidden="1" w:uiPriority="36" w:unhideWhenUsed="1" w:qFormat="1"/>
     <w:lsdException w:name="Light Shading" w:uiPriority="60"/>
@@ -27855,6 +27874,7 @@
     <w:rsid w:val="00A73F15"/>
     <w:rsid w:val="00C82CFB"/>
     <w:rsid w:val="00DD0C89"/>
+    <w:rsid w:val="00E63918"/>
   </w:rsids>
   <m:mathPr>
     <m:mathFont m:val="Cambria Math"/>
@@ -28000,6 +28020,7 @@
     <w:lsdException w:name="HTML Sample" w:semiHidden="1" w:unhideWhenUsed="1"/>
     <w:lsdException w:name="HTML Typewriter" w:semiHidden="1" w:unhideWhenUsed="1"/>
     <w:lsdException w:name="HTML Variable" w:semiHidden="1" w:unhideWhenUsed="1"/>
+    <w:lsdException w:name="Normal Table" w:semiHidden="1" w:unhideWhenUsed="1"/>
     <w:lsdException w:name="annotation subject" w:semiHidden="1" w:unhideWhenUsed="1"/>
     <w:lsdException w:name="No List" w:semiHidden="1" w:unhideWhenUsed="1"/>
     <w:lsdException w:name="Outline List 1" w:semiHidden="1" w:unhideWhenUsed="1"/>
@@ -28046,8 +28067,10 @@
     <w:lsdException w:name="Table Subtle 2" w:semiHidden="1" w:unhideWhenUsed="1"/>
     <w:lsdException w:name="Table Web 1" w:semiHidden="1" w:unhideWhenUsed="1"/>
     <w:lsdException w:name="Table Web 2" w:semiHidden="1" w:unhideWhenUsed="1"/>
+    <w:lsdException w:name="Table Web 3" w:semiHidden="1" w:unhideWhenUsed="1"/>
     <w:lsdException w:name="Balloon Text" w:semiHidden="1" w:unhideWhenUsed="1"/>
     <w:lsdException w:name="Table Grid" w:uiPriority="39"/>
+    <w:lsdException w:name="Table Theme" w:semiHidden="1" w:unhideWhenUsed="1"/>
     <w:lsdException w:name="Placeholder Text" w:semiHidden="1"/>
     <w:lsdException w:name="No Spacing" w:uiPriority="1" w:qFormat="1"/>
     <w:lsdException w:name="Light Shading" w:uiPriority="60"/>

</xml_diff>